<commit_message>
added a bit of information to the report summary, moved tests.jpg to screenshots folder, as well as added screenshot for findbugs and added both to the report
</commit_message>
<xml_diff>
--- a/Deliverable5_Report.docx
+++ b/Deliverable5_Report.docx
@@ -438,6 +438,13 @@
         <w:tab/>
         <w:t>In findbugs, there were very minor issues, such as naming conventions of methods, removing unused variables, always storing return values of functions in variables, and throwing a runtime exception instead of using System.exit().</w:t>
       </w:r>
+      <w:r>
+        <w:rPr>
+          <w:rFonts w:ascii="Arial" w:hAnsi="Arial" w:cs="Arial"/>
+          <w:szCs w:val="24"/>
+        </w:rPr>
+        <w:t xml:space="preserve">  Perhaps the most significant change was making the monkeyNum variable non-static, so we had to add a setter and call that independently from just incrementing it in the constructors.</w:t>
+      </w:r>
     </w:p>
     <w:p>
       <w:pPr>
@@ -471,6 +478,38 @@
         </w:rPr>
         <w:t>ically analyzing this code.  It was pretty straightforward.</w:t>
       </w:r>
+    </w:p>
+    <w:p>
+      <w:pPr>
+        <w:spacing w:line="240" w:lineRule="auto"/>
+        <w:rPr>
+          <w:rFonts w:ascii="Arial" w:hAnsi="Arial" w:cs="Arial"/>
+          <w:szCs w:val="24"/>
+        </w:rPr>
+      </w:pPr>
+    </w:p>
+    <w:p>
+      <w:pPr>
+        <w:spacing w:line="240" w:lineRule="auto"/>
+        <w:rPr>
+          <w:rFonts w:ascii="Arial" w:hAnsi="Arial" w:cs="Arial"/>
+          <w:szCs w:val="24"/>
+        </w:rPr>
+      </w:pPr>
+      <w:r>
+        <w:rPr>
+          <w:rFonts w:ascii="Arial" w:hAnsi="Arial" w:cs="Arial"/>
+          <w:szCs w:val="24"/>
+        </w:rPr>
+        <w:t>*</w:t>
+      </w:r>
+      <w:r>
+        <w:rPr>
+          <w:rFonts w:ascii="Arial" w:hAnsi="Arial" w:cs="Arial"/>
+          <w:szCs w:val="24"/>
+        </w:rPr>
+        <w:t xml:space="preserve"> You can view our new unit tests for deliverable 5 in PrimeMonkeySimTests.java</w:t>
+      </w:r>
       <w:bookmarkStart w:id="0" w:name="_GoBack"/>
       <w:bookmarkEnd w:id="0"/>
     </w:p>
@@ -500,7 +539,7 @@
         </w:rPr>
         <w:t xml:space="preserve">Code: </w:t>
       </w:r>
-      <w:hyperlink r:id="rId4" w:history="1">
+      <w:hyperlink r:id="rId5" w:history="1">
         <w:r>
           <w:rPr>
             <w:rStyle w:val="Hyperlink"/>
@@ -541,6 +580,7 @@
           <w:rFonts w:ascii="Arial" w:hAnsi="Arial" w:cs="Arial"/>
           <w:sz w:val="48"/>
           <w:szCs w:val="48"/>
+          <w:u w:val="single"/>
         </w:rPr>
       </w:pPr>
       <w:r>
@@ -552,6 +592,146 @@
         </w:rPr>
         <w:lastRenderedPageBreak/>
         <w:t>Screenshots</w:t>
+      </w:r>
+    </w:p>
+    <w:p>
+      <w:pPr>
+        <w:spacing w:line="240" w:lineRule="auto"/>
+        <w:jc w:val="center"/>
+        <w:rPr>
+          <w:rFonts w:ascii="Arial" w:hAnsi="Arial" w:cs="Arial"/>
+          <w:szCs w:val="24"/>
+          <w:u w:val="single"/>
+        </w:rPr>
+      </w:pPr>
+    </w:p>
+    <w:p>
+      <w:pPr>
+        <w:spacing w:line="240" w:lineRule="auto"/>
+        <w:jc w:val="center"/>
+        <w:rPr>
+          <w:rFonts w:ascii="Arial" w:hAnsi="Arial" w:cs="Arial"/>
+          <w:sz w:val="48"/>
+          <w:szCs w:val="48"/>
+        </w:rPr>
+      </w:pPr>
+      <w:r>
+        <w:rPr>
+          <w:rFonts w:ascii="Arial" w:hAnsi="Arial" w:cs="Arial"/>
+          <w:noProof/>
+          <w:sz w:val="48"/>
+          <w:szCs w:val="48"/>
+        </w:rPr>
+        <w:drawing>
+          <wp:inline distT="0" distB="0" distL="0" distR="0">
+            <wp:extent cx="6076950" cy="4979072"/>
+            <wp:effectExtent l="0" t="0" r="0" b="0"/>
+            <wp:docPr id="1" name="Picture 1"/>
+            <wp:cNvGraphicFramePr>
+              <a:graphicFrameLocks xmlns:a="http://schemas.openxmlformats.org/drawingml/2006/main" noChangeAspect="1"/>
+            </wp:cNvGraphicFramePr>
+            <a:graphic xmlns:a="http://schemas.openxmlformats.org/drawingml/2006/main">
+              <a:graphicData uri="http://schemas.openxmlformats.org/drawingml/2006/picture">
+                <pic:pic xmlns:pic="http://schemas.openxmlformats.org/drawingml/2006/picture">
+                  <pic:nvPicPr>
+                    <pic:cNvPr id="1" name="findBugsScreenshot.png"/>
+                    <pic:cNvPicPr/>
+                  </pic:nvPicPr>
+                  <pic:blipFill>
+                    <a:blip r:embed="rId6">
+                      <a:extLst>
+                        <a:ext uri="{28A0092B-C50C-407E-A947-70E740481C1C}">
+                          <a14:useLocalDpi xmlns:a14="http://schemas.microsoft.com/office/drawing/2010/main" val="0"/>
+                        </a:ext>
+                      </a:extLst>
+                    </a:blip>
+                    <a:stretch>
+                      <a:fillRect/>
+                    </a:stretch>
+                  </pic:blipFill>
+                  <pic:spPr>
+                    <a:xfrm>
+                      <a:off x="0" y="0"/>
+                      <a:ext cx="6098088" cy="4996391"/>
+                    </a:xfrm>
+                    <a:prstGeom prst="rect">
+                      <a:avLst/>
+                    </a:prstGeom>
+                  </pic:spPr>
+                </pic:pic>
+              </a:graphicData>
+            </a:graphic>
+          </wp:inline>
+        </w:drawing>
+      </w:r>
+    </w:p>
+    <w:p>
+      <w:pPr>
+        <w:spacing w:line="240" w:lineRule="auto"/>
+        <w:jc w:val="center"/>
+        <w:rPr>
+          <w:rFonts w:ascii="Arial" w:hAnsi="Arial" w:cs="Arial"/>
+          <w:szCs w:val="24"/>
+        </w:rPr>
+      </w:pPr>
+    </w:p>
+    <w:p>
+      <w:pPr>
+        <w:spacing w:line="240" w:lineRule="auto"/>
+        <w:jc w:val="center"/>
+        <w:rPr>
+          <w:rFonts w:ascii="Arial" w:hAnsi="Arial" w:cs="Arial"/>
+          <w:szCs w:val="24"/>
+        </w:rPr>
+      </w:pPr>
+      <w:r>
+        <w:rPr>
+          <w:rFonts w:ascii="Arial" w:hAnsi="Arial" w:cs="Arial"/>
+          <w:noProof/>
+          <w:szCs w:val="24"/>
+        </w:rPr>
+        <w:lastRenderedPageBreak/>
+        <w:drawing>
+          <wp:inline distT="0" distB="0" distL="0" distR="0">
+            <wp:extent cx="5943600" cy="4587875"/>
+            <wp:effectExtent l="0" t="0" r="0" b="3175"/>
+            <wp:docPr id="2" name="Picture 2"/>
+            <wp:cNvGraphicFramePr>
+              <a:graphicFrameLocks xmlns:a="http://schemas.openxmlformats.org/drawingml/2006/main" noChangeAspect="1"/>
+            </wp:cNvGraphicFramePr>
+            <a:graphic xmlns:a="http://schemas.openxmlformats.org/drawingml/2006/main">
+              <a:graphicData uri="http://schemas.openxmlformats.org/drawingml/2006/picture">
+                <pic:pic xmlns:pic="http://schemas.openxmlformats.org/drawingml/2006/picture">
+                  <pic:nvPicPr>
+                    <pic:cNvPr id="2" name="Tests.JPG"/>
+                    <pic:cNvPicPr/>
+                  </pic:nvPicPr>
+                  <pic:blipFill>
+                    <a:blip r:embed="rId7">
+                      <a:extLst>
+                        <a:ext uri="{28A0092B-C50C-407E-A947-70E740481C1C}">
+                          <a14:useLocalDpi xmlns:a14="http://schemas.microsoft.com/office/drawing/2010/main" val="0"/>
+                        </a:ext>
+                      </a:extLst>
+                    </a:blip>
+                    <a:stretch>
+                      <a:fillRect/>
+                    </a:stretch>
+                  </pic:blipFill>
+                  <pic:spPr>
+                    <a:xfrm>
+                      <a:off x="0" y="0"/>
+                      <a:ext cx="5952466" cy="4594719"/>
+                    </a:xfrm>
+                    <a:prstGeom prst="rect">
+                      <a:avLst/>
+                    </a:prstGeom>
+                  </pic:spPr>
+                </pic:pic>
+              </a:graphicData>
+            </a:graphic>
+          </wp:inline>
+        </w:drawing>
       </w:r>
     </w:p>
     <w:sectPr>
@@ -562,6 +742,241 @@
     </w:sectPr>
   </w:body>
 </w:document>
+</file>
+
+<file path=word/numbering.xml><?xml version="1.0" encoding="utf-8"?>
+<w:numbering xmlns:wpc="http://schemas.microsoft.com/office/word/2010/wordprocessingCanvas" xmlns:cx="http://schemas.microsoft.com/office/drawing/2014/chartex" xmlns:cx1="http://schemas.microsoft.com/office/drawing/2015/9/8/chartex" xmlns:cx2="http://schemas.microsoft.com/office/drawing/2015/10/21/chartex" xmlns:mc="http://schemas.openxmlformats.org/markup-compatibility/2006" xmlns:o="urn:schemas-microsoft-com:office:office" xmlns:r="http://schemas.openxmlformats.org/officeDocument/2006/relationships" xmlns:m="http://schemas.openxmlformats.org/officeDocument/2006/math" xmlns:v="urn:schemas-microsoft-com:vml" xmlns:wp14="http://schemas.microsoft.com/office/word/2010/wordprocessingDrawing" xmlns:wp="http://schemas.openxmlformats.org/drawingml/2006/wordprocessingDrawing" xmlns:w10="urn:schemas-microsoft-com:office:word" xmlns:w="http://schemas.openxmlformats.org/wordprocessingml/2006/main" xmlns:w14="http://schemas.microsoft.com/office/word/2010/wordml" xmlns:w15="http://schemas.microsoft.com/office/word/2012/wordml" xmlns:w16se="http://schemas.microsoft.com/office/word/2015/wordml/symex" xmlns:wpg="http://schemas.microsoft.com/office/word/2010/wordprocessingGroup" xmlns:wpi="http://schemas.microsoft.com/office/word/2010/wordprocessingInk" xmlns:wne="http://schemas.microsoft.com/office/word/2006/wordml" xmlns:wps="http://schemas.microsoft.com/office/word/2010/wordprocessingShape" mc:Ignorable="w14 w15 w16se wp14">
+  <w:abstractNum w:abstractNumId="0" w15:restartNumberingAfterBreak="0">
+    <w:nsid w:val="26F2519C"/>
+    <w:multiLevelType w:val="hybridMultilevel"/>
+    <w:tmpl w:val="B53C4F1A"/>
+    <w:lvl w:ilvl="0" w:tplc="5936DF58">
+      <w:numFmt w:val="bullet"/>
+      <w:lvlText w:val=""/>
+      <w:lvlJc w:val="left"/>
+      <w:pPr>
+        <w:ind w:left="720" w:hanging="360"/>
+      </w:pPr>
+      <w:rPr>
+        <w:rFonts w:ascii="Symbol" w:eastAsiaTheme="minorHAnsi" w:hAnsi="Symbol" w:cs="Arial" w:hint="default"/>
+      </w:rPr>
+    </w:lvl>
+    <w:lvl w:ilvl="1" w:tplc="04090003" w:tentative="1">
+      <w:start w:val="1"/>
+      <w:numFmt w:val="bullet"/>
+      <w:lvlText w:val="o"/>
+      <w:lvlJc w:val="left"/>
+      <w:pPr>
+        <w:ind w:left="1440" w:hanging="360"/>
+      </w:pPr>
+      <w:rPr>
+        <w:rFonts w:ascii="Courier New" w:hAnsi="Courier New" w:cs="Courier New" w:hint="default"/>
+      </w:rPr>
+    </w:lvl>
+    <w:lvl w:ilvl="2" w:tplc="04090005" w:tentative="1">
+      <w:start w:val="1"/>
+      <w:numFmt w:val="bullet"/>
+      <w:lvlText w:val=""/>
+      <w:lvlJc w:val="left"/>
+      <w:pPr>
+        <w:ind w:left="2160" w:hanging="360"/>
+      </w:pPr>
+      <w:rPr>
+        <w:rFonts w:ascii="Wingdings" w:hAnsi="Wingdings" w:hint="default"/>
+      </w:rPr>
+    </w:lvl>
+    <w:lvl w:ilvl="3" w:tplc="04090001" w:tentative="1">
+      <w:start w:val="1"/>
+      <w:numFmt w:val="bullet"/>
+      <w:lvlText w:val=""/>
+      <w:lvlJc w:val="left"/>
+      <w:pPr>
+        <w:ind w:left="2880" w:hanging="360"/>
+      </w:pPr>
+      <w:rPr>
+        <w:rFonts w:ascii="Symbol" w:hAnsi="Symbol" w:hint="default"/>
+      </w:rPr>
+    </w:lvl>
+    <w:lvl w:ilvl="4" w:tplc="04090003" w:tentative="1">
+      <w:start w:val="1"/>
+      <w:numFmt w:val="bullet"/>
+      <w:lvlText w:val="o"/>
+      <w:lvlJc w:val="left"/>
+      <w:pPr>
+        <w:ind w:left="3600" w:hanging="360"/>
+      </w:pPr>
+      <w:rPr>
+        <w:rFonts w:ascii="Courier New" w:hAnsi="Courier New" w:cs="Courier New" w:hint="default"/>
+      </w:rPr>
+    </w:lvl>
+    <w:lvl w:ilvl="5" w:tplc="04090005" w:tentative="1">
+      <w:start w:val="1"/>
+      <w:numFmt w:val="bullet"/>
+      <w:lvlText w:val=""/>
+      <w:lvlJc w:val="left"/>
+      <w:pPr>
+        <w:ind w:left="4320" w:hanging="360"/>
+      </w:pPr>
+      <w:rPr>
+        <w:rFonts w:ascii="Wingdings" w:hAnsi="Wingdings" w:hint="default"/>
+      </w:rPr>
+    </w:lvl>
+    <w:lvl w:ilvl="6" w:tplc="04090001" w:tentative="1">
+      <w:start w:val="1"/>
+      <w:numFmt w:val="bullet"/>
+      <w:lvlText w:val=""/>
+      <w:lvlJc w:val="left"/>
+      <w:pPr>
+        <w:ind w:left="5040" w:hanging="360"/>
+      </w:pPr>
+      <w:rPr>
+        <w:rFonts w:ascii="Symbol" w:hAnsi="Symbol" w:hint="default"/>
+      </w:rPr>
+    </w:lvl>
+    <w:lvl w:ilvl="7" w:tplc="04090003" w:tentative="1">
+      <w:start w:val="1"/>
+      <w:numFmt w:val="bullet"/>
+      <w:lvlText w:val="o"/>
+      <w:lvlJc w:val="left"/>
+      <w:pPr>
+        <w:ind w:left="5760" w:hanging="360"/>
+      </w:pPr>
+      <w:rPr>
+        <w:rFonts w:ascii="Courier New" w:hAnsi="Courier New" w:cs="Courier New" w:hint="default"/>
+      </w:rPr>
+    </w:lvl>
+    <w:lvl w:ilvl="8" w:tplc="04090005" w:tentative="1">
+      <w:start w:val="1"/>
+      <w:numFmt w:val="bullet"/>
+      <w:lvlText w:val=""/>
+      <w:lvlJc w:val="left"/>
+      <w:pPr>
+        <w:ind w:left="6480" w:hanging="360"/>
+      </w:pPr>
+      <w:rPr>
+        <w:rFonts w:ascii="Wingdings" w:hAnsi="Wingdings" w:hint="default"/>
+      </w:rPr>
+    </w:lvl>
+  </w:abstractNum>
+  <w:abstractNum w:abstractNumId="1" w15:restartNumberingAfterBreak="0">
+    <w:nsid w:val="5E0F40C3"/>
+    <w:multiLevelType w:val="hybridMultilevel"/>
+    <w:tmpl w:val="6778D9A4"/>
+    <w:lvl w:ilvl="0" w:tplc="6E2A9EAA">
+      <w:numFmt w:val="bullet"/>
+      <w:lvlText w:val=""/>
+      <w:lvlJc w:val="left"/>
+      <w:pPr>
+        <w:ind w:left="720" w:hanging="360"/>
+      </w:pPr>
+      <w:rPr>
+        <w:rFonts w:ascii="Symbol" w:eastAsiaTheme="minorHAnsi" w:hAnsi="Symbol" w:cs="Arial" w:hint="default"/>
+      </w:rPr>
+    </w:lvl>
+    <w:lvl w:ilvl="1" w:tplc="04090003" w:tentative="1">
+      <w:start w:val="1"/>
+      <w:numFmt w:val="bullet"/>
+      <w:lvlText w:val="o"/>
+      <w:lvlJc w:val="left"/>
+      <w:pPr>
+        <w:ind w:left="1440" w:hanging="360"/>
+      </w:pPr>
+      <w:rPr>
+        <w:rFonts w:ascii="Courier New" w:hAnsi="Courier New" w:cs="Courier New" w:hint="default"/>
+      </w:rPr>
+    </w:lvl>
+    <w:lvl w:ilvl="2" w:tplc="04090005" w:tentative="1">
+      <w:start w:val="1"/>
+      <w:numFmt w:val="bullet"/>
+      <w:lvlText w:val=""/>
+      <w:lvlJc w:val="left"/>
+      <w:pPr>
+        <w:ind w:left="2160" w:hanging="360"/>
+      </w:pPr>
+      <w:rPr>
+        <w:rFonts w:ascii="Wingdings" w:hAnsi="Wingdings" w:hint="default"/>
+      </w:rPr>
+    </w:lvl>
+    <w:lvl w:ilvl="3" w:tplc="04090001" w:tentative="1">
+      <w:start w:val="1"/>
+      <w:numFmt w:val="bullet"/>
+      <w:lvlText w:val=""/>
+      <w:lvlJc w:val="left"/>
+      <w:pPr>
+        <w:ind w:left="2880" w:hanging="360"/>
+      </w:pPr>
+      <w:rPr>
+        <w:rFonts w:ascii="Symbol" w:hAnsi="Symbol" w:hint="default"/>
+      </w:rPr>
+    </w:lvl>
+    <w:lvl w:ilvl="4" w:tplc="04090003" w:tentative="1">
+      <w:start w:val="1"/>
+      <w:numFmt w:val="bullet"/>
+      <w:lvlText w:val="o"/>
+      <w:lvlJc w:val="left"/>
+      <w:pPr>
+        <w:ind w:left="3600" w:hanging="360"/>
+      </w:pPr>
+      <w:rPr>
+        <w:rFonts w:ascii="Courier New" w:hAnsi="Courier New" w:cs="Courier New" w:hint="default"/>
+      </w:rPr>
+    </w:lvl>
+    <w:lvl w:ilvl="5" w:tplc="04090005" w:tentative="1">
+      <w:start w:val="1"/>
+      <w:numFmt w:val="bullet"/>
+      <w:lvlText w:val=""/>
+      <w:lvlJc w:val="left"/>
+      <w:pPr>
+        <w:ind w:left="4320" w:hanging="360"/>
+      </w:pPr>
+      <w:rPr>
+        <w:rFonts w:ascii="Wingdings" w:hAnsi="Wingdings" w:hint="default"/>
+      </w:rPr>
+    </w:lvl>
+    <w:lvl w:ilvl="6" w:tplc="04090001" w:tentative="1">
+      <w:start w:val="1"/>
+      <w:numFmt w:val="bullet"/>
+      <w:lvlText w:val=""/>
+      <w:lvlJc w:val="left"/>
+      <w:pPr>
+        <w:ind w:left="5040" w:hanging="360"/>
+      </w:pPr>
+      <w:rPr>
+        <w:rFonts w:ascii="Symbol" w:hAnsi="Symbol" w:hint="default"/>
+      </w:rPr>
+    </w:lvl>
+    <w:lvl w:ilvl="7" w:tplc="04090003" w:tentative="1">
+      <w:start w:val="1"/>
+      <w:numFmt w:val="bullet"/>
+      <w:lvlText w:val="o"/>
+      <w:lvlJc w:val="left"/>
+      <w:pPr>
+        <w:ind w:left="5760" w:hanging="360"/>
+      </w:pPr>
+      <w:rPr>
+        <w:rFonts w:ascii="Courier New" w:hAnsi="Courier New" w:cs="Courier New" w:hint="default"/>
+      </w:rPr>
+    </w:lvl>
+    <w:lvl w:ilvl="8" w:tplc="04090005" w:tentative="1">
+      <w:start w:val="1"/>
+      <w:numFmt w:val="bullet"/>
+      <w:lvlText w:val=""/>
+      <w:lvlJc w:val="left"/>
+      <w:pPr>
+        <w:ind w:left="6480" w:hanging="360"/>
+      </w:pPr>
+      <w:rPr>
+        <w:rFonts w:ascii="Wingdings" w:hAnsi="Wingdings" w:hint="default"/>
+      </w:rPr>
+    </w:lvl>
+  </w:abstractNum>
+  <w:num w:numId="1">
+    <w:abstractNumId w:val="1"/>
+  </w:num>
+  <w:num w:numId="2">
+    <w:abstractNumId w:val="0"/>
+  </w:num>
+</w:numbering>
 </file>
 
 <file path=word/styles.xml><?xml version="1.0" encoding="utf-8"?>
@@ -687,6 +1102,7 @@
     <w:lsdException w:name="HTML Sample" w:semiHidden="1" w:unhideWhenUsed="1"/>
     <w:lsdException w:name="HTML Typewriter" w:semiHidden="1" w:unhideWhenUsed="1"/>
     <w:lsdException w:name="HTML Variable" w:semiHidden="1" w:unhideWhenUsed="1"/>
+    <w:lsdException w:name="Normal Table" w:semiHidden="1" w:unhideWhenUsed="1"/>
     <w:lsdException w:name="annotation subject" w:semiHidden="1" w:unhideWhenUsed="1"/>
     <w:lsdException w:name="No List" w:semiHidden="1" w:unhideWhenUsed="1"/>
     <w:lsdException w:name="Outline List 1" w:semiHidden="1" w:unhideWhenUsed="1"/>
@@ -733,8 +1149,10 @@
     <w:lsdException w:name="Table Subtle 2" w:semiHidden="1" w:unhideWhenUsed="1"/>
     <w:lsdException w:name="Table Web 1" w:semiHidden="1" w:unhideWhenUsed="1"/>
     <w:lsdException w:name="Table Web 2" w:semiHidden="1" w:unhideWhenUsed="1"/>
+    <w:lsdException w:name="Table Web 3" w:semiHidden="1" w:unhideWhenUsed="1"/>
     <w:lsdException w:name="Balloon Text" w:semiHidden="1" w:unhideWhenUsed="1"/>
     <w:lsdException w:name="Table Grid" w:uiPriority="39"/>
+    <w:lsdException w:name="Table Theme" w:semiHidden="1" w:unhideWhenUsed="1"/>
     <w:lsdException w:name="Placeholder Text" w:semiHidden="1"/>
     <w:lsdException w:name="No Spacing" w:uiPriority="1" w:qFormat="1"/>
     <w:lsdException w:name="Light Shading" w:uiPriority="60"/>
@@ -993,6 +1411,17 @@
       <w:color w:val="0563C1" w:themeColor="hyperlink"/>
       <w:u w:val="single"/>
     </w:rPr>
+  </w:style>
+  <w:style w:type="paragraph" w:styleId="ListParagraph">
+    <w:name w:val="List Paragraph"/>
+    <w:basedOn w:val="Normal"/>
+    <w:uiPriority w:val="34"/>
+    <w:qFormat/>
+    <w:rsid w:val="00BC5BDB"/>
+    <w:pPr>
+      <w:ind w:left="720"/>
+      <w:contextualSpacing/>
+    </w:pPr>
   </w:style>
 </w:styles>
 </file>

</xml_diff>

<commit_message>
removed a screenshot from the report; added a ton of tests and modified some functionality of monkeysim methods
</commit_message>
<xml_diff>
--- a/Deliverable5_Report.docx
+++ b/Deliverable5_Report.docx
@@ -1,6 +1,6 @@
 
 <file path=word/document.xml><?xml version="1.0" encoding="utf-8"?>
-<w:document xmlns:wpc="http://schemas.microsoft.com/office/word/2010/wordprocessingCanvas" xmlns:cx="http://schemas.microsoft.com/office/drawing/2014/chartex" xmlns:cx1="http://schemas.microsoft.com/office/drawing/2015/9/8/chartex" xmlns:cx2="http://schemas.microsoft.com/office/drawing/2015/10/21/chartex" xmlns:cx3="http://schemas.microsoft.com/office/drawing/2016/5/9/chartex" xmlns:cx4="http://schemas.microsoft.com/office/drawing/2016/5/10/chartex" xmlns:cx5="http://schemas.microsoft.com/office/drawing/2016/5/11/chartex" xmlns:mc="http://schemas.openxmlformats.org/markup-compatibility/2006" xmlns:o="urn:schemas-microsoft-com:office:office" xmlns:r="http://schemas.openxmlformats.org/officeDocument/2006/relationships" xmlns:m="http://schemas.openxmlformats.org/officeDocument/2006/math" xmlns:v="urn:schemas-microsoft-com:vml" xmlns:wp14="http://schemas.microsoft.com/office/word/2010/wordprocessingDrawing" xmlns:wp="http://schemas.openxmlformats.org/drawingml/2006/wordprocessingDrawing" xmlns:w10="urn:schemas-microsoft-com:office:word" xmlns:w="http://schemas.openxmlformats.org/wordprocessingml/2006/main" xmlns:w14="http://schemas.microsoft.com/office/word/2010/wordml" xmlns:w15="http://schemas.microsoft.com/office/word/2012/wordml" xmlns:w16se="http://schemas.microsoft.com/office/word/2015/wordml/symex" xmlns:wpg="http://schemas.microsoft.com/office/word/2010/wordprocessingGroup" xmlns:wpi="http://schemas.microsoft.com/office/word/2010/wordprocessingInk" xmlns:wne="http://schemas.microsoft.com/office/word/2006/wordml" xmlns:wps="http://schemas.microsoft.com/office/word/2010/wordprocessingShape" mc:Ignorable="w14 w15 w16se wp14">
+<w:document xmlns:wpc="http://schemas.microsoft.com/office/word/2010/wordprocessingCanvas" xmlns:cx="http://schemas.microsoft.com/office/drawing/2014/chartex" xmlns:cx1="http://schemas.microsoft.com/office/drawing/2015/9/8/chartex" xmlns:cx2="http://schemas.microsoft.com/office/drawing/2015/10/21/chartex" xmlns:mc="http://schemas.openxmlformats.org/markup-compatibility/2006" xmlns:o="urn:schemas-microsoft-com:office:office" xmlns:r="http://schemas.openxmlformats.org/officeDocument/2006/relationships" xmlns:m="http://schemas.openxmlformats.org/officeDocument/2006/math" xmlns:v="urn:schemas-microsoft-com:vml" xmlns:wp14="http://schemas.microsoft.com/office/word/2010/wordprocessingDrawing" xmlns:wp="http://schemas.openxmlformats.org/drawingml/2006/wordprocessingDrawing" xmlns:w10="urn:schemas-microsoft-com:office:word" xmlns:w="http://schemas.openxmlformats.org/wordprocessingml/2006/main" xmlns:w14="http://schemas.microsoft.com/office/word/2010/wordml" xmlns:w15="http://schemas.microsoft.com/office/word/2012/wordml" xmlns:w16se="http://schemas.microsoft.com/office/word/2015/wordml/symex" xmlns:wpg="http://schemas.microsoft.com/office/word/2010/wordprocessingGroup" xmlns:wpi="http://schemas.microsoft.com/office/word/2010/wordprocessingInk" xmlns:wne="http://schemas.microsoft.com/office/word/2006/wordml" xmlns:wps="http://schemas.microsoft.com/office/word/2010/wordprocessingShape" mc:Ignorable="w14 w15 w16se wp14">
   <w:body>
     <w:p>
       <w:pPr>
@@ -389,23 +389,7 @@
           <w:szCs w:val="24"/>
         </w:rPr>
         <w:tab/>
-        <w:t xml:space="preserve">As far as static analysis for this deliverable went, they were </w:t>
-      </w:r>
-      <w:proofErr w:type="gramStart"/>
-      <w:r>
-        <w:rPr>
-          <w:rFonts w:ascii="Arial" w:hAnsi="Arial" w:cs="Arial"/>
-          <w:szCs w:val="24"/>
-        </w:rPr>
-        <w:t>fairly minor</w:t>
-      </w:r>
-      <w:proofErr w:type="gramEnd"/>
-      <w:r>
-        <w:rPr>
-          <w:rFonts w:ascii="Arial" w:hAnsi="Arial" w:cs="Arial"/>
-          <w:szCs w:val="24"/>
-        </w:rPr>
-        <w:t xml:space="preserve"> fixes.  For </w:t>
+        <w:t xml:space="preserve">As far as static analysis for this deliverable went, they were fairly minor fixes.  For </w:t>
       </w:r>
       <w:proofErr w:type="spellStart"/>
       <w:r>
@@ -551,7 +535,16 @@
           <w:rFonts w:ascii="Arial" w:hAnsi="Arial" w:cs="Arial"/>
           <w:szCs w:val="24"/>
         </w:rPr>
-        <w:t xml:space="preserve">  Perhaps the most significant change was making the </w:t>
+        <w:t xml:space="preserve">  Perhaps the most significant change</w:t>
+      </w:r>
+      <w:bookmarkStart w:id="0" w:name="_GoBack"/>
+      <w:bookmarkEnd w:id="0"/>
+      <w:r>
+        <w:rPr>
+          <w:rFonts w:ascii="Arial" w:hAnsi="Arial" w:cs="Arial"/>
+          <w:szCs w:val="24"/>
+        </w:rPr>
+        <w:t xml:space="preserve"> was making the </w:t>
       </w:r>
       <w:proofErr w:type="spellStart"/>
       <w:r>
@@ -885,57 +878,6 @@
           </wp:inline>
         </w:drawing>
       </w:r>
-      <w:bookmarkStart w:id="0" w:name="_GoBack"/>
-      <w:r>
-        <w:rPr>
-          <w:rFonts w:ascii="Arial" w:hAnsi="Arial" w:cs="Arial"/>
-          <w:noProof/>
-          <w:szCs w:val="24"/>
-        </w:rPr>
-        <w:lastRenderedPageBreak/>
-        <w:drawing>
-          <wp:inline distT="0" distB="0" distL="0" distR="0">
-            <wp:extent cx="5943600" cy="7033260"/>
-            <wp:effectExtent l="0" t="0" r="0" b="0"/>
-            <wp:docPr id="3" name="Picture 3"/>
-            <wp:cNvGraphicFramePr>
-              <a:graphicFrameLocks xmlns:a="http://schemas.openxmlformats.org/drawingml/2006/main" noChangeAspect="1"/>
-            </wp:cNvGraphicFramePr>
-            <a:graphic xmlns:a="http://schemas.openxmlformats.org/drawingml/2006/main">
-              <a:graphicData uri="http://schemas.openxmlformats.org/drawingml/2006/picture">
-                <pic:pic xmlns:pic="http://schemas.openxmlformats.org/drawingml/2006/picture">
-                  <pic:nvPicPr>
-                    <pic:cNvPr id="3" name="Testing.JPG"/>
-                    <pic:cNvPicPr/>
-                  </pic:nvPicPr>
-                  <pic:blipFill>
-                    <a:blip r:embed="rId8">
-                      <a:extLst>
-                        <a:ext uri="{28A0092B-C50C-407E-A947-70E740481C1C}">
-                          <a14:useLocalDpi xmlns:a14="http://schemas.microsoft.com/office/drawing/2010/main" val="0"/>
-                        </a:ext>
-                      </a:extLst>
-                    </a:blip>
-                    <a:stretch>
-                      <a:fillRect/>
-                    </a:stretch>
-                  </pic:blipFill>
-                  <pic:spPr>
-                    <a:xfrm>
-                      <a:off x="0" y="0"/>
-                      <a:ext cx="5943600" cy="7033260"/>
-                    </a:xfrm>
-                    <a:prstGeom prst="rect">
-                      <a:avLst/>
-                    </a:prstGeom>
-                  </pic:spPr>
-                </pic:pic>
-              </a:graphicData>
-            </a:graphic>
-          </wp:inline>
-        </w:drawing>
-      </w:r>
-      <w:bookmarkEnd w:id="0"/>
     </w:p>
     <w:sectPr>
       <w:pgSz w:w="12240" w:h="15840"/>
@@ -948,7 +890,7 @@
 </file>
 
 <file path=word/numbering.xml><?xml version="1.0" encoding="utf-8"?>
-<w:numbering xmlns:wpc="http://schemas.microsoft.com/office/word/2010/wordprocessingCanvas" xmlns:cx="http://schemas.microsoft.com/office/drawing/2014/chartex" xmlns:cx1="http://schemas.microsoft.com/office/drawing/2015/9/8/chartex" xmlns:cx2="http://schemas.microsoft.com/office/drawing/2015/10/21/chartex" xmlns:cx3="http://schemas.microsoft.com/office/drawing/2016/5/9/chartex" xmlns:cx4="http://schemas.microsoft.com/office/drawing/2016/5/10/chartex" xmlns:cx5="http://schemas.microsoft.com/office/drawing/2016/5/11/chartex" xmlns:mc="http://schemas.openxmlformats.org/markup-compatibility/2006" xmlns:o="urn:schemas-microsoft-com:office:office" xmlns:r="http://schemas.openxmlformats.org/officeDocument/2006/relationships" xmlns:m="http://schemas.openxmlformats.org/officeDocument/2006/math" xmlns:v="urn:schemas-microsoft-com:vml" xmlns:wp14="http://schemas.microsoft.com/office/word/2010/wordprocessingDrawing" xmlns:wp="http://schemas.openxmlformats.org/drawingml/2006/wordprocessingDrawing" xmlns:w10="urn:schemas-microsoft-com:office:word" xmlns:w="http://schemas.openxmlformats.org/wordprocessingml/2006/main" xmlns:w14="http://schemas.microsoft.com/office/word/2010/wordml" xmlns:w15="http://schemas.microsoft.com/office/word/2012/wordml" xmlns:w16se="http://schemas.microsoft.com/office/word/2015/wordml/symex" xmlns:wpg="http://schemas.microsoft.com/office/word/2010/wordprocessingGroup" xmlns:wpi="http://schemas.microsoft.com/office/word/2010/wordprocessingInk" xmlns:wne="http://schemas.microsoft.com/office/word/2006/wordml" xmlns:wps="http://schemas.microsoft.com/office/word/2010/wordprocessingShape" mc:Ignorable="w14 w15 w16se wp14">
+<w:numbering xmlns:wpc="http://schemas.microsoft.com/office/word/2010/wordprocessingCanvas" xmlns:cx="http://schemas.microsoft.com/office/drawing/2014/chartex" xmlns:cx1="http://schemas.microsoft.com/office/drawing/2015/9/8/chartex" xmlns:cx2="http://schemas.microsoft.com/office/drawing/2015/10/21/chartex" xmlns:mc="http://schemas.openxmlformats.org/markup-compatibility/2006" xmlns:o="urn:schemas-microsoft-com:office:office" xmlns:r="http://schemas.openxmlformats.org/officeDocument/2006/relationships" xmlns:m="http://schemas.openxmlformats.org/officeDocument/2006/math" xmlns:v="urn:schemas-microsoft-com:vml" xmlns:wp14="http://schemas.microsoft.com/office/word/2010/wordprocessingDrawing" xmlns:wp="http://schemas.openxmlformats.org/drawingml/2006/wordprocessingDrawing" xmlns:w10="urn:schemas-microsoft-com:office:word" xmlns:w="http://schemas.openxmlformats.org/wordprocessingml/2006/main" xmlns:w14="http://schemas.microsoft.com/office/word/2010/wordml" xmlns:w15="http://schemas.microsoft.com/office/word/2012/wordml" xmlns:w16se="http://schemas.microsoft.com/office/word/2015/wordml/symex" xmlns:wpg="http://schemas.microsoft.com/office/word/2010/wordprocessingGroup" xmlns:wpi="http://schemas.microsoft.com/office/word/2010/wordprocessingInk" xmlns:wne="http://schemas.microsoft.com/office/word/2006/wordml" xmlns:wps="http://schemas.microsoft.com/office/word/2010/wordprocessingShape" mc:Ignorable="w14 w15 w16se wp14">
   <w:abstractNum w:abstractNumId="0" w15:restartNumberingAfterBreak="0">
     <w:nsid w:val="26F2519C"/>
     <w:multiLevelType w:val="hybridMultilevel"/>
@@ -1199,7 +1141,7 @@
       </w:pPr>
     </w:pPrDefault>
   </w:docDefaults>
-  <w:latentStyles w:defLockedState="0" w:defUIPriority="99" w:defSemiHidden="0" w:defUnhideWhenUsed="0" w:defQFormat="0" w:count="374">
+  <w:latentStyles w:defLockedState="0" w:defUIPriority="99" w:defSemiHidden="0" w:defUnhideWhenUsed="0" w:defQFormat="0" w:count="372">
     <w:lsdException w:name="Normal" w:uiPriority="0" w:qFormat="1"/>
     <w:lsdException w:name="heading 1" w:uiPriority="9" w:qFormat="1"/>
     <w:lsdException w:name="heading 2" w:semiHidden="1" w:uiPriority="9" w:unhideWhenUsed="1" w:qFormat="1"/>
@@ -1305,6 +1247,7 @@
     <w:lsdException w:name="HTML Sample" w:semiHidden="1" w:unhideWhenUsed="1"/>
     <w:lsdException w:name="HTML Typewriter" w:semiHidden="1" w:unhideWhenUsed="1"/>
     <w:lsdException w:name="HTML Variable" w:semiHidden="1" w:unhideWhenUsed="1"/>
+    <w:lsdException w:name="Normal Table" w:semiHidden="1" w:unhideWhenUsed="1"/>
     <w:lsdException w:name="annotation subject" w:semiHidden="1" w:unhideWhenUsed="1"/>
     <w:lsdException w:name="No List" w:semiHidden="1" w:unhideWhenUsed="1"/>
     <w:lsdException w:name="Outline List 1" w:semiHidden="1" w:unhideWhenUsed="1"/>
@@ -1350,9 +1293,11 @@
     <w:lsdException w:name="Table Subtle 1" w:semiHidden="1" w:unhideWhenUsed="1"/>
     <w:lsdException w:name="Table Subtle 2" w:semiHidden="1" w:unhideWhenUsed="1"/>
     <w:lsdException w:name="Table Web 1" w:semiHidden="1" w:unhideWhenUsed="1"/>
+    <w:lsdException w:name="Table Web 2" w:semiHidden="1" w:unhideWhenUsed="1"/>
     <w:lsdException w:name="Table Web 3" w:semiHidden="1" w:unhideWhenUsed="1"/>
     <w:lsdException w:name="Balloon Text" w:semiHidden="1" w:unhideWhenUsed="1"/>
     <w:lsdException w:name="Table Grid" w:uiPriority="39"/>
+    <w:lsdException w:name="Table Theme" w:semiHidden="1" w:unhideWhenUsed="1"/>
     <w:lsdException w:name="Placeholder Text" w:semiHidden="1"/>
     <w:lsdException w:name="No Spacing" w:uiPriority="1" w:qFormat="1"/>
     <w:lsdException w:name="Light Shading" w:uiPriority="60"/>
@@ -1569,8 +1514,6 @@
     <w:lsdException w:name="List Table 6 Colorful Accent 6" w:uiPriority="51"/>
     <w:lsdException w:name="List Table 7 Colorful Accent 6" w:uiPriority="52"/>
     <w:lsdException w:name="Mention" w:semiHidden="1" w:unhideWhenUsed="1"/>
-    <w:lsdException w:name="Smart Hyperlink" w:semiHidden="1" w:unhideWhenUsed="1"/>
-    <w:lsdException w:name="Hashtag" w:semiHidden="1" w:unhideWhenUsed="1"/>
   </w:latentStyles>
   <w:style w:type="paragraph" w:default="1" w:styleId="Normal">
     <w:name w:val="Normal"/>

</xml_diff>